<commit_message>
Bootstrap removido, link de PJ removido, arquivos atualizados.
</commit_message>
<xml_diff>
--- a/src/documentos/DECLARACAO DE DOMICILIO.docx
+++ b/src/documentos/DECLARACAO DE DOMICILIO.docx
@@ -86,6 +86,15 @@
           </wp:anchor>
         </w:drawing>
       </w:r>
+      <w:r>
+        <w:rPr>
+          <w:rFonts w:ascii="Times New Roman" w:hAnsi="Times New Roman" w:cs="Times New Roman"/>
+          <w:sz w:val="28"/>
+        </w:rPr>
+        <w:t xml:space="preserve">  </w:t>
+      </w:r>
+      <w:bookmarkStart w:id="0" w:name="_GoBack"/>
+      <w:bookmarkEnd w:id="0"/>
       <w:r>
         <w:rPr>
           <w:rFonts w:ascii="Times New Roman" w:hAnsi="Times New Roman" w:cs="Times New Roman"/>
@@ -1088,34 +1097,24 @@
           <w:b/>
           <w:sz w:val="20"/>
         </w:rPr>
-        <w:t>Pernam</w:t>
-      </w:r>
-      <w:bookmarkStart w:id="0" w:name="_GoBack"/>
-      <w:bookmarkEnd w:id="0"/>
+        <w:t>Pernambués</w:t>
+      </w:r>
+      <w:proofErr w:type="spellEnd"/>
       <w:r>
         <w:rPr>
           <w:rFonts w:ascii="Arial" w:hAnsi="Arial" w:cs="Arial"/>
           <w:b/>
           <w:sz w:val="20"/>
         </w:rPr>
-        <w:t>bués</w:t>
-      </w:r>
-      <w:proofErr w:type="spellEnd"/>
+        <w:t xml:space="preserve"> – CEP: 41.110-700 – Salvador – BA (71) 3343-</w:t>
+      </w:r>
+      <w:proofErr w:type="gramStart"/>
       <w:r>
         <w:rPr>
           <w:rFonts w:ascii="Arial" w:hAnsi="Arial" w:cs="Arial"/>
           <w:b/>
           <w:sz w:val="20"/>
         </w:rPr>
-        <w:t xml:space="preserve"> – CEP: 41.110-700 – Salvador – BA (71) 3343-</w:t>
-      </w:r>
-      <w:proofErr w:type="gramStart"/>
-      <w:r>
-        <w:rPr>
-          <w:rFonts w:ascii="Arial" w:hAnsi="Arial" w:cs="Arial"/>
-          <w:b/>
-          <w:sz w:val="20"/>
-        </w:rPr>
         <w:t>8888</w:t>
       </w:r>
       <w:proofErr w:type="gramEnd"/>
@@ -1132,708 +1131,6 @@
           <w:u w:val="single"/>
         </w:rPr>
       </w:pPr>
-    </w:p>
-    <w:p>
-      <w:pPr>
-        <w:tabs>
-          <w:tab w:val="left" w:pos="3645"/>
-        </w:tabs>
-        <w:jc w:val="center"/>
-        <w:rPr>
-          <w:rFonts w:ascii="Bookman Old Style" w:hAnsi="Bookman Old Style" w:cs="Times New Roman"/>
-          <w:b/>
-          <w:sz w:val="36"/>
-          <w:u w:val="single"/>
-        </w:rPr>
-      </w:pPr>
-      <w:r>
-        <w:rPr>
-          <w:rFonts w:ascii="Bookman Old Style" w:hAnsi="Bookman Old Style" w:cs="Times New Roman"/>
-          <w:b/>
-          <w:sz w:val="36"/>
-          <w:u w:val="single"/>
-        </w:rPr>
-        <w:lastRenderedPageBreak/>
-        <w:t>DECLARAÇÃO DE RESIDÊNCIA</w:t>
-      </w:r>
-    </w:p>
-    <w:p>
-      <w:pPr>
-        <w:tabs>
-          <w:tab w:val="left" w:pos="3645"/>
-        </w:tabs>
-        <w:jc w:val="center"/>
-        <w:rPr>
-          <w:rFonts w:ascii="Times New Roman" w:hAnsi="Times New Roman" w:cs="Times New Roman"/>
-          <w:b/>
-          <w:u w:val="single"/>
-        </w:rPr>
-      </w:pPr>
-    </w:p>
-    <w:p>
-      <w:pPr>
-        <w:tabs>
-          <w:tab w:val="left" w:pos="3645"/>
-        </w:tabs>
-        <w:jc w:val="center"/>
-        <w:rPr>
-          <w:rFonts w:ascii="Times New Roman" w:hAnsi="Times New Roman" w:cs="Times New Roman"/>
-          <w:b/>
-          <w:u w:val="single"/>
-        </w:rPr>
-      </w:pPr>
-    </w:p>
-    <w:p>
-      <w:pPr>
-        <w:tabs>
-          <w:tab w:val="left" w:pos="1985"/>
-          <w:tab w:val="left" w:pos="3645"/>
-        </w:tabs>
-        <w:spacing w:line="240" w:lineRule="auto"/>
-        <w:rPr>
-          <w:rFonts w:ascii="Times New Roman" w:hAnsi="Times New Roman" w:cs="Times New Roman"/>
-        </w:rPr>
-      </w:pPr>
-      <w:r>
-        <w:rPr>
-          <w:rFonts w:ascii="Times New Roman" w:hAnsi="Times New Roman" w:cs="Times New Roman"/>
-        </w:rPr>
-        <w:t>Eu</w:t>
-      </w:r>
-      <w:r>
-        <w:rPr>
-          <w:rFonts w:ascii="Times New Roman" w:hAnsi="Times New Roman" w:cs="Times New Roman"/>
-        </w:rPr>
-        <w:t xml:space="preserve">,____________________________________________________________________________, residente </w:t>
-      </w:r>
-      <w:proofErr w:type="gramStart"/>
-      <w:r>
-        <w:rPr>
-          <w:rFonts w:ascii="Times New Roman" w:hAnsi="Times New Roman" w:cs="Times New Roman"/>
-        </w:rPr>
-        <w:t>e</w:t>
-      </w:r>
-      <w:proofErr w:type="gramEnd"/>
-    </w:p>
-    <w:p>
-      <w:pPr>
-        <w:tabs>
-          <w:tab w:val="left" w:pos="1985"/>
-          <w:tab w:val="left" w:pos="3645"/>
-        </w:tabs>
-        <w:spacing w:line="240" w:lineRule="auto"/>
-        <w:rPr>
-          <w:rFonts w:ascii="Times New Roman" w:hAnsi="Times New Roman" w:cs="Times New Roman"/>
-        </w:rPr>
-      </w:pPr>
-      <w:r>
-        <w:rPr>
-          <w:rFonts w:ascii="Times New Roman" w:hAnsi="Times New Roman" w:cs="Times New Roman"/>
-        </w:rPr>
-        <w:t>Domiciliado sito,____________________________________, Nº_______ Bairro,______________________,</w:t>
-      </w:r>
-    </w:p>
-    <w:p>
-      <w:pPr>
-        <w:tabs>
-          <w:tab w:val="left" w:pos="1985"/>
-          <w:tab w:val="left" w:pos="3645"/>
-        </w:tabs>
-        <w:spacing w:line="240" w:lineRule="auto"/>
-        <w:rPr>
-          <w:rFonts w:ascii="Times New Roman" w:hAnsi="Times New Roman" w:cs="Times New Roman"/>
-        </w:rPr>
-      </w:pPr>
-      <w:r>
-        <w:rPr>
-          <w:rFonts w:ascii="Times New Roman" w:hAnsi="Times New Roman" w:cs="Times New Roman"/>
-        </w:rPr>
-        <w:t>CEP:_______________</w:t>
-      </w:r>
-      <w:proofErr w:type="spellStart"/>
-      <w:r>
-        <w:rPr>
-          <w:rFonts w:ascii="Times New Roman" w:hAnsi="Times New Roman" w:cs="Times New Roman"/>
-        </w:rPr>
-        <w:t>Incrito</w:t>
-      </w:r>
-      <w:proofErr w:type="spellEnd"/>
-      <w:r>
-        <w:rPr>
-          <w:rFonts w:ascii="Times New Roman" w:hAnsi="Times New Roman" w:cs="Times New Roman"/>
-        </w:rPr>
-        <w:t xml:space="preserve"> (a) no CPF:/MF sob nº__________________________________ </w:t>
-      </w:r>
-      <w:r>
-        <w:rPr>
-          <w:rFonts w:ascii="Times New Roman" w:hAnsi="Times New Roman" w:cs="Times New Roman"/>
-          <w:b/>
-          <w:u w:val="single"/>
-        </w:rPr>
-        <w:t>DECLARO</w:t>
-      </w:r>
-      <w:r>
-        <w:rPr>
-          <w:rFonts w:ascii="Times New Roman" w:hAnsi="Times New Roman" w:cs="Times New Roman"/>
-        </w:rPr>
-        <w:t>,</w:t>
-      </w:r>
-    </w:p>
-    <w:p>
-      <w:pPr>
-        <w:tabs>
-          <w:tab w:val="left" w:pos="1985"/>
-          <w:tab w:val="left" w:pos="3645"/>
-        </w:tabs>
-        <w:spacing w:line="240" w:lineRule="auto"/>
-        <w:rPr>
-          <w:rFonts w:ascii="Times New Roman" w:hAnsi="Times New Roman" w:cs="Times New Roman"/>
-          <w:sz w:val="24"/>
-        </w:rPr>
-      </w:pPr>
-      <w:proofErr w:type="gramStart"/>
-      <w:r>
-        <w:rPr>
-          <w:rFonts w:ascii="Times New Roman" w:hAnsi="Times New Roman" w:cs="Times New Roman"/>
-          <w:sz w:val="24"/>
-        </w:rPr>
-        <w:t>devidos</w:t>
-      </w:r>
-      <w:proofErr w:type="gramEnd"/>
-      <w:r>
-        <w:rPr>
-          <w:rFonts w:ascii="Times New Roman" w:hAnsi="Times New Roman" w:cs="Times New Roman"/>
-          <w:sz w:val="24"/>
-        </w:rPr>
-        <w:t xml:space="preserve"> fins de comprovação de residência, sob as penas da lei (art. 2º da Lei 7.115/83), que a (o) </w:t>
-      </w:r>
-      <w:proofErr w:type="spellStart"/>
-      <w:r>
-        <w:rPr>
-          <w:rFonts w:ascii="Times New Roman" w:hAnsi="Times New Roman" w:cs="Times New Roman"/>
-          <w:sz w:val="24"/>
-        </w:rPr>
-        <w:t>Sr</w:t>
-      </w:r>
-      <w:proofErr w:type="spellEnd"/>
-      <w:r>
-        <w:rPr>
-          <w:rFonts w:ascii="Times New Roman" w:hAnsi="Times New Roman" w:cs="Times New Roman"/>
-          <w:sz w:val="24"/>
-        </w:rPr>
-        <w:t xml:space="preserve"> (a)</w:t>
-      </w:r>
-      <w:r>
-        <w:rPr>
-          <w:rFonts w:ascii="Times New Roman" w:hAnsi="Times New Roman" w:cs="Times New Roman"/>
-          <w:sz w:val="24"/>
-        </w:rPr>
-        <w:t>______________________________________, portador do RG Nº ________________________,</w:t>
-      </w:r>
-    </w:p>
-    <w:p>
-      <w:pPr>
-        <w:tabs>
-          <w:tab w:val="left" w:pos="1985"/>
-          <w:tab w:val="left" w:pos="3645"/>
-        </w:tabs>
-        <w:spacing w:line="240" w:lineRule="auto"/>
-        <w:rPr>
-          <w:rFonts w:ascii="Times New Roman" w:hAnsi="Times New Roman" w:cs="Times New Roman"/>
-          <w:sz w:val="24"/>
-        </w:rPr>
-      </w:pPr>
-      <w:r>
-        <w:rPr>
-          <w:rFonts w:ascii="Times New Roman" w:hAnsi="Times New Roman" w:cs="Times New Roman"/>
-          <w:sz w:val="24"/>
-        </w:rPr>
-        <w:t>Expedido pelo________________________________________________ e inscrito no CPF/MF sob</w:t>
-      </w:r>
-    </w:p>
-    <w:p>
-      <w:pPr>
-        <w:tabs>
-          <w:tab w:val="left" w:pos="1985"/>
-          <w:tab w:val="left" w:pos="3645"/>
-        </w:tabs>
-        <w:spacing w:line="240" w:lineRule="auto"/>
-        <w:rPr>
-          <w:rFonts w:ascii="Times New Roman" w:hAnsi="Times New Roman" w:cs="Times New Roman"/>
-          <w:sz w:val="24"/>
-        </w:rPr>
-      </w:pPr>
-      <w:proofErr w:type="gramStart"/>
-      <w:r>
-        <w:rPr>
-          <w:rFonts w:ascii="Times New Roman" w:hAnsi="Times New Roman" w:cs="Times New Roman"/>
-          <w:sz w:val="24"/>
-        </w:rPr>
-        <w:t>nº</w:t>
-      </w:r>
-      <w:proofErr w:type="gramEnd"/>
-      <w:r>
-        <w:rPr>
-          <w:rFonts w:ascii="Times New Roman" w:hAnsi="Times New Roman" w:cs="Times New Roman"/>
-          <w:sz w:val="24"/>
-        </w:rPr>
-        <w:t xml:space="preserve"> ________________________________________________________ é residente e domiciliada (o)</w:t>
-      </w:r>
-    </w:p>
-    <w:p>
-      <w:pPr>
-        <w:tabs>
-          <w:tab w:val="left" w:pos="1985"/>
-          <w:tab w:val="left" w:pos="3645"/>
-        </w:tabs>
-        <w:spacing w:line="240" w:lineRule="auto"/>
-        <w:rPr>
-          <w:rFonts w:ascii="Times New Roman" w:hAnsi="Times New Roman" w:cs="Times New Roman"/>
-          <w:sz w:val="24"/>
-        </w:rPr>
-      </w:pPr>
-      <w:proofErr w:type="gramStart"/>
-      <w:r>
-        <w:rPr>
-          <w:rFonts w:ascii="Times New Roman" w:hAnsi="Times New Roman" w:cs="Times New Roman"/>
-          <w:sz w:val="24"/>
-        </w:rPr>
-        <w:t>sito</w:t>
-      </w:r>
-      <w:proofErr w:type="gramEnd"/>
-      <w:r>
-        <w:rPr>
-          <w:rFonts w:ascii="Times New Roman" w:hAnsi="Times New Roman" w:cs="Times New Roman"/>
-          <w:sz w:val="24"/>
-        </w:rPr>
-        <w:t>, _____________________________________________________________________________,</w:t>
-      </w:r>
-    </w:p>
-    <w:p>
-      <w:pPr>
-        <w:tabs>
-          <w:tab w:val="left" w:pos="1985"/>
-          <w:tab w:val="left" w:pos="3645"/>
-        </w:tabs>
-        <w:spacing w:line="240" w:lineRule="auto"/>
-        <w:rPr>
-          <w:rFonts w:ascii="Times New Roman" w:hAnsi="Times New Roman" w:cs="Times New Roman"/>
-          <w:sz w:val="24"/>
-        </w:rPr>
-      </w:pPr>
-      <w:r>
-        <w:rPr>
-          <w:rFonts w:ascii="Times New Roman" w:hAnsi="Times New Roman" w:cs="Times New Roman"/>
-          <w:sz w:val="24"/>
-        </w:rPr>
-        <w:t>Nº___________ Bairro ___________________________________ CEP______________________.</w:t>
-      </w:r>
-    </w:p>
-    <w:p>
-      <w:pPr>
-        <w:tabs>
-          <w:tab w:val="left" w:pos="3645"/>
-        </w:tabs>
-        <w:rPr>
-          <w:rFonts w:ascii="Times New Roman" w:hAnsi="Times New Roman" w:cs="Times New Roman"/>
-          <w:sz w:val="24"/>
-        </w:rPr>
-      </w:pPr>
-    </w:p>
-    <w:p>
-      <w:pPr>
-        <w:tabs>
-          <w:tab w:val="left" w:pos="851"/>
-        </w:tabs>
-        <w:rPr>
-          <w:rFonts w:ascii="Times New Roman" w:hAnsi="Times New Roman" w:cs="Times New Roman"/>
-          <w:sz w:val="24"/>
-        </w:rPr>
-      </w:pPr>
-      <w:r>
-        <w:rPr>
-          <w:rFonts w:ascii="Times New Roman" w:hAnsi="Times New Roman" w:cs="Times New Roman"/>
-          <w:sz w:val="24"/>
-        </w:rPr>
-        <w:tab/>
-      </w:r>
-      <w:r>
-        <w:rPr>
-          <w:rFonts w:ascii="Times New Roman" w:hAnsi="Times New Roman" w:cs="Times New Roman"/>
-          <w:sz w:val="24"/>
-        </w:rPr>
-        <w:t xml:space="preserve">Declaro ainda, estar ciente de que a falsidade da presente declaração pode implicar </w:t>
-      </w:r>
-      <w:r>
-        <w:rPr>
-          <w:rFonts w:ascii="Times New Roman" w:hAnsi="Times New Roman" w:cs="Times New Roman"/>
-          <w:sz w:val="24"/>
-        </w:rPr>
-        <w:t xml:space="preserve">na sanção penal prevista no </w:t>
-      </w:r>
-      <w:proofErr w:type="spellStart"/>
-      <w:r>
-        <w:rPr>
-          <w:rFonts w:ascii="Times New Roman" w:hAnsi="Times New Roman" w:cs="Times New Roman"/>
-          <w:sz w:val="24"/>
-        </w:rPr>
-        <w:t>art</w:t>
-      </w:r>
-      <w:proofErr w:type="spellEnd"/>
-      <w:r>
-        <w:rPr>
-          <w:rFonts w:ascii="Times New Roman" w:hAnsi="Times New Roman" w:cs="Times New Roman"/>
-          <w:sz w:val="24"/>
-        </w:rPr>
-        <w:t>, 299 do Código Penal, conforme transcrição abaixo:</w:t>
-      </w:r>
-    </w:p>
-    <w:p>
-      <w:pPr>
-        <w:tabs>
-          <w:tab w:val="left" w:pos="3645"/>
-        </w:tabs>
-        <w:rPr>
-          <w:rFonts w:ascii="Times New Roman" w:hAnsi="Times New Roman" w:cs="Times New Roman"/>
-          <w:sz w:val="24"/>
-        </w:rPr>
-      </w:pPr>
-      <w:r>
-        <w:rPr>
-          <w:rFonts w:ascii="Times New Roman" w:hAnsi="Times New Roman" w:cs="Times New Roman"/>
-          <w:noProof/>
-          <w:sz w:val="24"/>
-          <w:lang w:eastAsia="pt-BR"/>
-        </w:rPr>
-        <mc:AlternateContent>
-          <mc:Choice Requires="wps">
-            <w:drawing>
-              <wp:anchor distT="0" distB="0" distL="114300" distR="114300" simplePos="0" relativeHeight="251660288" behindDoc="0" locked="0" layoutInCell="1" allowOverlap="1">
-                <wp:simplePos x="0" y="0"/>
-                <wp:positionH relativeFrom="column">
-                  <wp:posOffset>2769870</wp:posOffset>
-                </wp:positionH>
-                <wp:positionV relativeFrom="paragraph">
-                  <wp:posOffset>280035</wp:posOffset>
-                </wp:positionV>
-                <wp:extent cx="3400425" cy="1724025"/>
-                <wp:effectExtent l="0" t="0" r="9525" b="9525"/>
-                <wp:wrapNone/>
-                <wp:docPr id="2" name="Caixa de texto 2"/>
-                <wp:cNvGraphicFramePr/>
-                <a:graphic xmlns:a="http://schemas.openxmlformats.org/drawingml/2006/main">
-                  <a:graphicData uri="http://schemas.microsoft.com/office/word/2010/wordprocessingShape">
-                    <wps:wsp>
-                      <wps:cNvSpPr txBox="1"/>
-                      <wps:spPr>
-                        <a:xfrm>
-                          <a:off x="0" y="0"/>
-                          <a:ext cx="3400425" cy="1724025"/>
-                        </a:xfrm>
-                        <a:prstGeom prst="rect">
-                          <a:avLst/>
-                        </a:prstGeom>
-                        <a:solidFill>
-                          <a:schemeClr val="lt1"/>
-                        </a:solidFill>
-                        <a:ln w="6350">
-                          <a:noFill/>
-                        </a:ln>
-                        <a:effectLst/>
-                      </wps:spPr>
-                      <wps:style>
-                        <a:lnRef idx="0">
-                          <a:schemeClr val="accent1"/>
-                        </a:lnRef>
-                        <a:fillRef idx="0">
-                          <a:schemeClr val="accent1"/>
-                        </a:fillRef>
-                        <a:effectRef idx="0">
-                          <a:schemeClr val="accent1"/>
-                        </a:effectRef>
-                        <a:fontRef idx="minor">
-                          <a:schemeClr val="dk1"/>
-                        </a:fontRef>
-                      </wps:style>
-                      <wps:txbx>
-                        <w:txbxContent>
-                          <w:p>
-                            <w:pPr>
-                              <w:jc w:val="both"/>
-                              <w:rPr>
-                                <w:i/>
-                              </w:rPr>
-                            </w:pPr>
-                            <w:r>
-                              <w:rPr>
-                                <w:i/>
-                              </w:rPr>
-                              <w:t xml:space="preserve">“ART.299 – Omitir, em documento público ou particular, declaração que nele deveria constar, ou nele inserir ou fazer inserir declaração falsa ou diversa da que devia ser escrita, com fim de prejudicar direito, criar obrigação ou alterar a verdade sobre o fato juridicamente relevante. Pena: reclusão de </w:t>
-                            </w:r>
-                            <w:proofErr w:type="gramStart"/>
-                            <w:r>
-                              <w:rPr>
-                                <w:i/>
-                              </w:rPr>
-                              <w:t>1</w:t>
-                            </w:r>
-                            <w:proofErr w:type="gramEnd"/>
-                            <w:r>
-                              <w:rPr>
-                                <w:i/>
-                              </w:rPr>
-                              <w:t xml:space="preserve"> (um) a 5 (cinco) anos e multa, se o documento é público e reclusão de 1 (um) a 3 (três) anos, se o documento é particular.”</w:t>
-                            </w:r>
-                          </w:p>
-                        </w:txbxContent>
-                      </wps:txbx>
-                      <wps:bodyPr rot="0" spcFirstLastPara="0" vertOverflow="overflow" horzOverflow="overflow" vert="horz" wrap="square" lIns="91440" tIns="45720" rIns="91440" bIns="45720" numCol="1" spcCol="0" rtlCol="0" fromWordArt="0" anchor="t" anchorCtr="0" forceAA="0" compatLnSpc="1">
-                        <a:prstTxWarp prst="textNoShape">
-                          <a:avLst/>
-                        </a:prstTxWarp>
-                        <a:noAutofit/>
-                      </wps:bodyPr>
-                    </wps:wsp>
-                  </a:graphicData>
-                </a:graphic>
-                <wp14:sizeRelH relativeFrom="margin">
-                  <wp14:pctWidth>0</wp14:pctWidth>
-                </wp14:sizeRelH>
-                <wp14:sizeRelV relativeFrom="margin">
-                  <wp14:pctHeight>0</wp14:pctHeight>
-                </wp14:sizeRelV>
-              </wp:anchor>
-            </w:drawing>
-          </mc:Choice>
-          <mc:Fallback>
-            <w:pict>
-              <v:shapetype id="_x0000_t202" coordsize="21600,21600" o:spt="202" path="m,l,21600r21600,l21600,xe">
-                <v:stroke joinstyle="miter"/>
-                <v:path gradientshapeok="t" o:connecttype="rect"/>
-              </v:shapetype>
-              <v:shape id="Caixa de texto 2" o:spid="_x0000_s1026" type="#_x0000_t202" style="position:absolute;margin-left:218.1pt;margin-top:22.05pt;width:267.75pt;height:135.75pt;z-index:251660288;visibility:visible;mso-wrap-style:square;mso-width-percent:0;mso-height-percent:0;mso-wrap-distance-left:9pt;mso-wrap-distance-top:0;mso-wrap-distance-right:9pt;mso-wrap-distance-bottom:0;mso-position-horizontal:absolute;mso-position-horizontal-relative:text;mso-position-vertical:absolute;mso-position-vertical-relative:text;mso-width-percent:0;mso-height-percent:0;mso-width-relative:margin;mso-height-relative:margin;v-text-anchor:top" o:gfxdata="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" fillcolor="white [3201]" stroked="f" strokeweight=".5pt">
-                <v:textbox>
-                  <w:txbxContent>
-                    <w:p>
-                      <w:pPr>
-                        <w:jc w:val="both"/>
-                        <w:rPr>
-                          <w:i/>
-                        </w:rPr>
-                      </w:pPr>
-                      <w:r>
-                        <w:rPr>
-                          <w:i/>
-                        </w:rPr>
-                        <w:t xml:space="preserve">“ART.299 – Omitir, em documento público ou particular, declaração que nele deveria constar, ou nele inserir ou fazer inserir declaração falsa ou diversa da que devia ser escrita, com fim de prejudicar direito, criar obrigação ou alterar a verdade sobre o fato juridicamente relevante. Pena: reclusão de </w:t>
-                      </w:r>
-                      <w:proofErr w:type="gramStart"/>
-                      <w:r>
-                        <w:rPr>
-                          <w:i/>
-                        </w:rPr>
-                        <w:t>1</w:t>
-                      </w:r>
-                      <w:proofErr w:type="gramEnd"/>
-                      <w:r>
-                        <w:rPr>
-                          <w:i/>
-                        </w:rPr>
-                        <w:t xml:space="preserve"> (um) a 5 (cinco) anos e multa, se o documento é público e reclusão de 1 (um) a 3 (três) anos, se o documento é particular.”</w:t>
-                      </w:r>
-                    </w:p>
-                  </w:txbxContent>
-                </v:textbox>
-              </v:shape>
-            </w:pict>
-          </mc:Fallback>
-        </mc:AlternateContent>
-      </w:r>
-    </w:p>
-    <w:p>
-      <w:pPr>
-        <w:tabs>
-          <w:tab w:val="left" w:pos="3645"/>
-        </w:tabs>
-        <w:rPr>
-          <w:rFonts w:ascii="Times New Roman" w:hAnsi="Times New Roman" w:cs="Times New Roman"/>
-        </w:rPr>
-      </w:pPr>
-    </w:p>
-    <w:p>
-      <w:pPr>
-        <w:tabs>
-          <w:tab w:val="left" w:pos="2685"/>
-        </w:tabs>
-        <w:spacing w:after="0"/>
-        <w:rPr>
-          <w:rFonts w:ascii="Arial" w:hAnsi="Arial" w:cs="Arial"/>
-          <w:b/>
-        </w:rPr>
-      </w:pPr>
-    </w:p>
-    <w:p>
-      <w:pPr>
-        <w:rPr>
-          <w:rFonts w:ascii="Arial" w:hAnsi="Arial" w:cs="Arial"/>
-        </w:rPr>
-      </w:pPr>
-    </w:p>
-    <w:p>
-      <w:pPr>
-        <w:rPr>
-          <w:rFonts w:ascii="Arial" w:hAnsi="Arial" w:cs="Arial"/>
-        </w:rPr>
-      </w:pPr>
-    </w:p>
-    <w:p>
-      <w:pPr>
-        <w:rPr>
-          <w:rFonts w:ascii="Arial" w:hAnsi="Arial" w:cs="Arial"/>
-        </w:rPr>
-      </w:pPr>
-    </w:p>
-    <w:p>
-      <w:pPr>
-        <w:rPr>
-          <w:rFonts w:ascii="Times New Roman" w:hAnsi="Times New Roman" w:cs="Times New Roman"/>
-        </w:rPr>
-      </w:pPr>
-    </w:p>
-    <w:p>
-      <w:pPr>
-        <w:rPr>
-          <w:rFonts w:ascii="Times New Roman" w:hAnsi="Times New Roman" w:cs="Times New Roman"/>
-        </w:rPr>
-      </w:pPr>
-      <w:r>
-        <w:rPr>
-          <w:rFonts w:ascii="Times New Roman" w:hAnsi="Times New Roman" w:cs="Times New Roman"/>
-        </w:rPr>
-        <w:t>Cidade</w:t>
-      </w:r>
-      <w:r>
-        <w:rPr>
-          <w:rFonts w:ascii="Times New Roman" w:hAnsi="Times New Roman" w:cs="Times New Roman"/>
-        </w:rPr>
-        <w:t>,_________________________________________________</w:t>
-      </w:r>
-      <w:proofErr w:type="gramStart"/>
-      <w:r>
-        <w:rPr>
-          <w:rFonts w:ascii="Times New Roman" w:hAnsi="Times New Roman" w:cs="Times New Roman"/>
-        </w:rPr>
-        <w:t>,</w:t>
-      </w:r>
-      <w:proofErr w:type="gramEnd"/>
-      <w:r>
-        <w:rPr>
-          <w:rFonts w:ascii="Times New Roman" w:hAnsi="Times New Roman" w:cs="Times New Roman"/>
-        </w:rPr>
-        <w:t>Data,________/_________/_________</w:t>
-      </w:r>
-    </w:p>
-    <w:p>
-      <w:pPr>
-        <w:spacing w:after="120" w:line="240" w:lineRule="auto"/>
-      </w:pPr>
-      <w:r>
-        <w:rPr>
-          <w:rFonts w:ascii="Times New Roman" w:hAnsi="Times New Roman" w:cs="Times New Roman"/>
-        </w:rPr>
-        <w:t>_______________________________________________________________________________________</w:t>
-      </w:r>
-    </w:p>
-    <w:p>
-      <w:pPr>
-        <w:spacing w:after="120" w:line="240" w:lineRule="auto"/>
-        <w:jc w:val="center"/>
-        <w:rPr>
-          <w:rFonts w:ascii="Arial" w:hAnsi="Arial" w:cs="Arial"/>
-          <w:b/>
-          <w:sz w:val="24"/>
-        </w:rPr>
-      </w:pPr>
-      <w:r>
-        <w:rPr>
-          <w:rFonts w:ascii="Arial" w:hAnsi="Arial" w:cs="Arial"/>
-          <w:b/>
-          <w:sz w:val="24"/>
-        </w:rPr>
-        <w:t>Assinatura do declarante</w:t>
-      </w:r>
-    </w:p>
-    <w:p>
-      <w:pPr>
-        <w:spacing w:after="120" w:line="240" w:lineRule="auto"/>
-        <w:jc w:val="center"/>
-        <w:rPr>
-          <w:rFonts w:ascii="Times New Roman" w:hAnsi="Times New Roman" w:cs="Times New Roman"/>
-        </w:rPr>
-      </w:pPr>
-      <w:r>
-        <w:rPr>
-          <w:rFonts w:ascii="Times New Roman" w:hAnsi="Times New Roman" w:cs="Times New Roman"/>
-        </w:rPr>
-        <w:t>CPF:_______________________________</w:t>
-      </w:r>
-    </w:p>
-    <w:p>
-      <w:pPr>
-        <w:spacing w:after="120" w:line="240" w:lineRule="auto"/>
-        <w:jc w:val="center"/>
-        <w:rPr>
-          <w:rFonts w:ascii="Times New Roman" w:hAnsi="Times New Roman" w:cs="Times New Roman"/>
-        </w:rPr>
-      </w:pPr>
-    </w:p>
-    <w:p>
-      <w:pPr>
-        <w:spacing w:after="120" w:line="240" w:lineRule="auto"/>
-        <w:jc w:val="center"/>
-        <w:rPr>
-          <w:rFonts w:ascii="Times New Roman" w:hAnsi="Times New Roman" w:cs="Times New Roman"/>
-        </w:rPr>
-      </w:pPr>
-    </w:p>
-    <w:p>
-      <w:pPr>
-        <w:spacing w:after="120" w:line="240" w:lineRule="auto"/>
-        <w:jc w:val="center"/>
-        <w:rPr>
-          <w:rFonts w:ascii="Times New Roman" w:hAnsi="Times New Roman" w:cs="Times New Roman"/>
-          <w:sz w:val="20"/>
-        </w:rPr>
-      </w:pPr>
-    </w:p>
-    <w:p>
-      <w:pPr>
-        <w:spacing w:after="120" w:line="240" w:lineRule="auto"/>
-        <w:jc w:val="center"/>
-        <w:rPr>
-          <w:rFonts w:ascii="Times New Roman" w:hAnsi="Times New Roman" w:cs="Times New Roman"/>
-          <w:sz w:val="26"/>
-          <w:szCs w:val="26"/>
-        </w:rPr>
-      </w:pPr>
-    </w:p>
-    <w:p>
-      <w:pPr>
-        <w:spacing w:after="120" w:line="240" w:lineRule="auto"/>
-        <w:rPr>
-          <w:rFonts w:ascii="Bookman Old Style" w:hAnsi="Bookman Old Style" w:cs="Times New Roman"/>
-          <w:sz w:val="26"/>
-          <w:szCs w:val="26"/>
-        </w:rPr>
-      </w:pPr>
-      <w:r>
-        <w:rPr>
-          <w:rFonts w:ascii="Bookman Old Style" w:hAnsi="Bookman Old Style" w:cs="Times New Roman"/>
-          <w:sz w:val="26"/>
-          <w:szCs w:val="26"/>
-        </w:rPr>
-        <w:t>ANEXAR DECLARAÇÃO DE RESIDÊNCIA DO DETRAN E CÓPIA DA CONTA APRESENTADA</w:t>
-      </w:r>
     </w:p>
     <w:sectPr>
       <w:pgSz w:w="11906" w:h="16838"/>
@@ -2041,7 +1338,6 @@
       <w:spacing w:after="0" w:line="240" w:lineRule="auto"/>
     </w:pPr>
     <w:tblPr>
-      <w:tblInd w:w="0" w:type="dxa"/>
       <w:tblBorders>
         <w:top w:val="single" w:sz="4" w:space="0" w:color="auto"/>
         <w:left w:val="single" w:sz="4" w:space="0" w:color="auto"/>
@@ -2050,12 +1346,6 @@
         <w:insideH w:val="single" w:sz="4" w:space="0" w:color="auto"/>
         <w:insideV w:val="single" w:sz="4" w:space="0" w:color="auto"/>
       </w:tblBorders>
-      <w:tblCellMar>
-        <w:top w:w="0" w:type="dxa"/>
-        <w:left w:w="108" w:type="dxa"/>
-        <w:bottom w:w="0" w:type="dxa"/>
-        <w:right w:w="108" w:type="dxa"/>
-      </w:tblCellMar>
     </w:tblPr>
   </w:style>
 </w:styles>
@@ -2257,7 +1547,6 @@
       <w:spacing w:after="0" w:line="240" w:lineRule="auto"/>
     </w:pPr>
     <w:tblPr>
-      <w:tblInd w:w="0" w:type="dxa"/>
       <w:tblBorders>
         <w:top w:val="single" w:sz="4" w:space="0" w:color="auto"/>
         <w:left w:val="single" w:sz="4" w:space="0" w:color="auto"/>
@@ -2266,12 +1555,6 @@
         <w:insideH w:val="single" w:sz="4" w:space="0" w:color="auto"/>
         <w:insideV w:val="single" w:sz="4" w:space="0" w:color="auto"/>
       </w:tblBorders>
-      <w:tblCellMar>
-        <w:top w:w="0" w:type="dxa"/>
-        <w:left w:w="108" w:type="dxa"/>
-        <w:bottom w:w="0" w:type="dxa"/>
-        <w:right w:w="108" w:type="dxa"/>
-      </w:tblCellMar>
     </w:tblPr>
   </w:style>
 </w:styles>
@@ -2567,7 +1850,7 @@
 </file>
 
 <file path=customXml/itemProps1.xml><?xml version="1.0" encoding="utf-8"?>
-<ds:datastoreItem xmlns:ds="http://schemas.openxmlformats.org/officeDocument/2006/customXml" ds:itemID="{F80C0C51-E082-48CC-90D9-A4F7E2B83ED7}">
+<ds:datastoreItem xmlns:ds="http://schemas.openxmlformats.org/officeDocument/2006/customXml" ds:itemID="{F7F9E407-825F-4448-BF97-856312A6EACD}">
   <ds:schemaRefs>
     <ds:schemaRef ds:uri="http://schemas.openxmlformats.org/officeDocument/2006/bibliography"/>
   </ds:schemaRefs>

</xml_diff>